<commit_message>
added word file discription
</commit_message>
<xml_diff>
--- a/app/src/main/readme.docx
+++ b/app/src/main/readme.docx
@@ -5,138 +5,454 @@
     <w:p>
       <w:pPr>
         <w:ind w:left="0" w:firstLine="0"/>
+        <w:jc w:val="center"/>
+        <w:rPr>
+          <w:rFonts w:ascii="Times New Roman" w:hAnsi="Times New Roman" w:cs="Times New Roman"/>
+          <w:b/>
+          <w:bCs/>
+          <w:sz w:val="32"/>
+          <w:szCs w:val="32"/>
+        </w:rPr>
+      </w:pPr>
+      <w:r>
+        <w:rPr>
+          <w:rFonts w:ascii="Times New Roman" w:hAnsi="Times New Roman" w:cs="Times New Roman"/>
+          <w:b/>
+          <w:bCs/>
+          <w:sz w:val="32"/>
+          <w:szCs w:val="32"/>
+        </w:rPr>
+        <w:t>Assignment 3: COVID-19</w:t>
+      </w:r>
+    </w:p>
+    <w:p>
+      <w:pPr>
+        <w:ind w:left="0" w:firstLine="0"/>
+        <w:rPr>
+          <w:rFonts w:ascii="Times New Roman" w:hAnsi="Times New Roman" w:cs="Times New Roman"/>
+          <w:b/>
+          <w:bCs/>
+          <w:color w:val="002060"/>
+          <w:sz w:val="32"/>
+          <w:szCs w:val="32"/>
+        </w:rPr>
+      </w:pPr>
+      <w:r>
+        <w:rPr>
+          <w:rFonts w:ascii="Times New Roman" w:hAnsi="Times New Roman" w:cs="Times New Roman"/>
+          <w:b/>
+          <w:bCs/>
+          <w:color w:val="002060"/>
+          <w:sz w:val="32"/>
+          <w:szCs w:val="32"/>
+        </w:rPr>
+        <w:t>Name</w:t>
+      </w:r>
+    </w:p>
+    <w:p>
+      <w:pPr>
+        <w:pStyle w:val="ListParagraph"/>
+        <w:numPr>
+          <w:ilvl w:val="0"/>
+          <w:numId w:val="3"/>
+        </w:numPr>
+        <w:rPr>
+          <w:rFonts w:ascii="Times New Roman" w:hAnsi="Times New Roman" w:cs="Times New Roman"/>
+        </w:rPr>
+      </w:pPr>
+      <w:r>
+        <w:rPr>
+          <w:rFonts w:ascii="Times New Roman" w:hAnsi="Times New Roman" w:cs="Times New Roman"/>
+        </w:rPr>
+        <w:t>Mohit Garg</w:t>
+      </w:r>
+      <w:r>
+        <w:rPr>
+          <w:rFonts w:ascii="Times New Roman" w:hAnsi="Times New Roman" w:cs="Times New Roman"/>
+        </w:rPr>
+        <w:t xml:space="preserve"> (9013-4089)</w:t>
+      </w:r>
+    </w:p>
+    <w:p>
+      <w:pPr>
+        <w:ind w:left="0" w:firstLine="0"/>
+        <w:rPr>
+          <w:rFonts w:ascii="Times New Roman" w:hAnsi="Times New Roman" w:cs="Times New Roman"/>
+          <w:b/>
+          <w:bCs/>
+          <w:color w:val="002060"/>
+          <w:sz w:val="32"/>
+          <w:szCs w:val="32"/>
+        </w:rPr>
+      </w:pPr>
+      <w:r>
+        <w:rPr>
+          <w:rFonts w:ascii="Times New Roman" w:hAnsi="Times New Roman" w:cs="Times New Roman"/>
+          <w:b/>
+          <w:bCs/>
+          <w:color w:val="002060"/>
+          <w:sz w:val="32"/>
+          <w:szCs w:val="32"/>
+        </w:rPr>
+        <w:t>Level</w:t>
+      </w:r>
+    </w:p>
+    <w:p>
+      <w:pPr>
+        <w:pStyle w:val="ListParagraph"/>
+        <w:numPr>
+          <w:ilvl w:val="0"/>
+          <w:numId w:val="3"/>
+        </w:numPr>
+        <w:rPr>
+          <w:rFonts w:ascii="Times New Roman" w:hAnsi="Times New Roman" w:cs="Times New Roman"/>
+        </w:rPr>
+      </w:pPr>
+      <w:r>
+        <w:rPr>
+          <w:rFonts w:ascii="Times New Roman" w:hAnsi="Times New Roman" w:cs="Times New Roman"/>
+        </w:rPr>
+        <w:t>Grad</w:t>
+      </w:r>
+    </w:p>
+    <w:p>
+      <w:pPr>
+        <w:ind w:left="0" w:firstLine="0"/>
+        <w:rPr>
+          <w:rFonts w:ascii="Times New Roman" w:hAnsi="Times New Roman" w:cs="Times New Roman"/>
+          <w:b/>
+          <w:bCs/>
+          <w:color w:val="002060"/>
+          <w:sz w:val="32"/>
+          <w:szCs w:val="32"/>
+        </w:rPr>
+      </w:pPr>
+      <w:r>
+        <w:rPr>
+          <w:rFonts w:ascii="Times New Roman" w:hAnsi="Times New Roman" w:cs="Times New Roman"/>
+          <w:b/>
+          <w:bCs/>
+          <w:color w:val="002060"/>
+          <w:sz w:val="32"/>
+          <w:szCs w:val="32"/>
+        </w:rPr>
+        <w:t>Program Description:</w:t>
+      </w:r>
+    </w:p>
+    <w:p>
+      <w:pPr>
+        <w:pStyle w:val="ListParagraph"/>
+        <w:numPr>
+          <w:ilvl w:val="0"/>
+          <w:numId w:val="3"/>
+        </w:numPr>
+        <w:rPr>
+          <w:rFonts w:ascii="Times New Roman" w:hAnsi="Times New Roman" w:cs="Times New Roman"/>
+        </w:rPr>
+      </w:pPr>
+      <w:r>
+        <w:rPr>
+          <w:rFonts w:ascii="Times New Roman" w:hAnsi="Times New Roman" w:cs="Times New Roman"/>
+        </w:rPr>
+        <w:t xml:space="preserve">I built an android application of Covid-19 Assignment 3. The application consists of a map, Mic button and list of all the countries at the homepage. User can ask the queries about the novel corona virus by tapping the mic button. The application </w:t>
+      </w:r>
+      <w:r>
+        <w:rPr>
+          <w:rFonts w:ascii="Times New Roman" w:hAnsi="Times New Roman" w:cs="Times New Roman"/>
+        </w:rPr>
+        <w:t>responds back with the written text and voice message as a feedback</w:t>
+      </w:r>
+      <w:r>
+        <w:rPr>
+          <w:rFonts w:ascii="Times New Roman" w:hAnsi="Times New Roman" w:cs="Times New Roman"/>
+        </w:rPr>
+        <w:t>.</w:t>
+      </w:r>
+      <w:r>
+        <w:rPr>
+          <w:rFonts w:ascii="Times New Roman" w:hAnsi="Times New Roman" w:cs="Times New Roman"/>
+        </w:rPr>
+        <w:t xml:space="preserve"> User can also tap on the country list to see the number of cases of a country. If the data is not available on the server website, then also the application will handle the Query. </w:t>
+      </w:r>
+    </w:p>
+    <w:p>
+      <w:pPr>
+        <w:pStyle w:val="ListParagraph"/>
+        <w:numPr>
+          <w:ilvl w:val="0"/>
+          <w:numId w:val="3"/>
+        </w:numPr>
+        <w:rPr>
+          <w:rFonts w:ascii="Times New Roman" w:hAnsi="Times New Roman" w:cs="Times New Roman"/>
+        </w:rPr>
+      </w:pPr>
+      <w:r>
+        <w:rPr>
+          <w:rFonts w:ascii="Times New Roman" w:hAnsi="Times New Roman" w:cs="Times New Roman"/>
+        </w:rPr>
+        <w:t>User can ask about the status of corona virus in a country, state, city or county.</w:t>
+      </w:r>
+    </w:p>
+    <w:p>
+      <w:pPr>
+        <w:ind w:left="0" w:firstLine="0"/>
+        <w:rPr>
+          <w:rFonts w:ascii="Times New Roman" w:hAnsi="Times New Roman" w:cs="Times New Roman"/>
+          <w:b/>
+          <w:bCs/>
+          <w:color w:val="002060"/>
+          <w:sz w:val="32"/>
+          <w:szCs w:val="32"/>
+        </w:rPr>
+      </w:pPr>
+      <w:r>
+        <w:rPr>
+          <w:rFonts w:ascii="Times New Roman" w:hAnsi="Times New Roman" w:cs="Times New Roman"/>
+          <w:b/>
+          <w:bCs/>
+          <w:color w:val="002060"/>
+          <w:sz w:val="32"/>
+          <w:szCs w:val="32"/>
+        </w:rPr>
+        <w:t>Tools to used develop:</w:t>
+      </w:r>
+    </w:p>
+    <w:p>
+      <w:pPr>
+        <w:pStyle w:val="ListParagraph"/>
+        <w:numPr>
+          <w:ilvl w:val="0"/>
+          <w:numId w:val="2"/>
+        </w:numPr>
+        <w:rPr>
+          <w:rFonts w:ascii="Times New Roman" w:hAnsi="Times New Roman" w:cs="Times New Roman"/>
+        </w:rPr>
+      </w:pPr>
+      <w:r>
+        <w:rPr>
+          <w:rFonts w:ascii="Times New Roman" w:hAnsi="Times New Roman" w:cs="Times New Roman"/>
+        </w:rPr>
+        <w:t>Android Studio</w:t>
+      </w:r>
+    </w:p>
+    <w:p>
+      <w:pPr>
+        <w:pStyle w:val="ListParagraph"/>
+        <w:numPr>
+          <w:ilvl w:val="0"/>
+          <w:numId w:val="2"/>
+        </w:numPr>
+        <w:rPr>
+          <w:rFonts w:ascii="Times New Roman" w:hAnsi="Times New Roman" w:cs="Times New Roman"/>
+        </w:rPr>
+      </w:pPr>
+      <w:r>
+        <w:rPr>
+          <w:rFonts w:ascii="Times New Roman" w:hAnsi="Times New Roman" w:cs="Times New Roman"/>
+        </w:rPr>
+        <w:t>Dialog Flow</w:t>
+      </w:r>
+    </w:p>
+    <w:p>
+      <w:pPr>
+        <w:pStyle w:val="ListParagraph"/>
+        <w:numPr>
+          <w:ilvl w:val="0"/>
+          <w:numId w:val="2"/>
+        </w:numPr>
+        <w:rPr>
+          <w:rFonts w:ascii="Times New Roman" w:hAnsi="Times New Roman" w:cs="Times New Roman"/>
+        </w:rPr>
+      </w:pPr>
+      <w:r>
+        <w:rPr>
+          <w:rFonts w:ascii="Times New Roman" w:hAnsi="Times New Roman" w:cs="Times New Roman"/>
+        </w:rPr>
+        <w:t>GitHub</w:t>
+      </w:r>
+    </w:p>
+    <w:p>
+      <w:pPr>
+        <w:pStyle w:val="ListParagraph"/>
+        <w:numPr>
+          <w:ilvl w:val="0"/>
+          <w:numId w:val="2"/>
+        </w:numPr>
+        <w:rPr>
+          <w:rFonts w:ascii="Times New Roman" w:hAnsi="Times New Roman" w:cs="Times New Roman"/>
+        </w:rPr>
+      </w:pPr>
+      <w:r>
+        <w:rPr>
+          <w:rFonts w:ascii="Times New Roman" w:hAnsi="Times New Roman" w:cs="Times New Roman"/>
+        </w:rPr>
+        <w:t>Visual Studio Code</w:t>
+      </w:r>
+    </w:p>
+    <w:p>
+      <w:pPr>
+        <w:ind w:left="0" w:firstLine="0"/>
+        <w:rPr>
+          <w:rFonts w:ascii="Times New Roman" w:hAnsi="Times New Roman" w:cs="Times New Roman"/>
+          <w:b/>
+          <w:bCs/>
+          <w:color w:val="002060"/>
+          <w:sz w:val="32"/>
+          <w:szCs w:val="32"/>
+        </w:rPr>
+      </w:pPr>
+      <w:r>
+        <w:rPr>
+          <w:rFonts w:ascii="Times New Roman" w:hAnsi="Times New Roman" w:cs="Times New Roman"/>
+          <w:b/>
+          <w:bCs/>
+          <w:color w:val="002060"/>
+          <w:sz w:val="32"/>
+          <w:szCs w:val="32"/>
+        </w:rPr>
+        <w:t>Dependencies:</w:t>
+      </w:r>
+    </w:p>
+    <w:p>
+      <w:pPr>
+        <w:ind w:left="720" w:firstLine="0"/>
+        <w:rPr>
+          <w:rFonts w:ascii="Times New Roman" w:hAnsi="Times New Roman" w:cs="Times New Roman"/>
+        </w:rPr>
+      </w:pPr>
+      <w:r>
+        <w:rPr>
+          <w:rFonts w:ascii="Times New Roman" w:hAnsi="Times New Roman" w:cs="Times New Roman"/>
+        </w:rPr>
+        <w:t>implementation 'com.android.volley:volley:1.1.1'</w:t>
+      </w:r>
+      <w:r>
+        <w:rPr>
+          <w:rFonts w:ascii="Times New Roman" w:hAnsi="Times New Roman" w:cs="Times New Roman"/>
+        </w:rPr>
+        <w:br/>
+        <w:t>implementation 'com.google.android.gms:play-services-maps:17.0.0'</w:t>
+      </w:r>
+      <w:r>
+        <w:rPr>
+          <w:rFonts w:ascii="Times New Roman" w:hAnsi="Times New Roman" w:cs="Times New Roman"/>
+        </w:rPr>
+        <w:br/>
+        <w:t>implementation 'androidx.recyclerview:recyclerview:1.2.0-alpha02'</w:t>
+      </w:r>
+      <w:r>
+        <w:rPr>
+          <w:rFonts w:ascii="Times New Roman" w:hAnsi="Times New Roman" w:cs="Times New Roman"/>
+        </w:rPr>
+        <w:br/>
+        <w:t>implementation 'androidx.cardview:cardview:1.0.0'</w:t>
+      </w:r>
+      <w:r>
+        <w:rPr>
+          <w:rFonts w:ascii="Times New Roman" w:hAnsi="Times New Roman" w:cs="Times New Roman"/>
+        </w:rPr>
+        <w:br/>
+        <w:t>implementation 'ai.api:libai:1.6.12'</w:t>
+      </w:r>
+      <w:r>
+        <w:rPr>
+          <w:rFonts w:ascii="Times New Roman" w:hAnsi="Times New Roman" w:cs="Times New Roman"/>
+        </w:rPr>
+        <w:br/>
+        <w:t>implementation 'ai.api:sdk:2.0.5'</w:t>
+      </w:r>
+      <w:r>
+        <w:rPr>
+          <w:rFonts w:ascii="Times New Roman" w:hAnsi="Times New Roman" w:cs="Times New Roman"/>
+        </w:rPr>
+        <w:br/>
+        <w:t>implementation 'io.grpc:grpc-okhttp:1.28.1'</w:t>
+      </w:r>
+      <w:r>
+        <w:rPr>
+          <w:rFonts w:ascii="Times New Roman" w:hAnsi="Times New Roman" w:cs="Times New Roman"/>
+        </w:rPr>
+        <w:br/>
+        <w:t>implementation 'commons-io:commons-io:2.6'</w:t>
+      </w:r>
+      <w:r>
+        <w:rPr>
+          <w:rFonts w:ascii="Times New Roman" w:hAnsi="Times New Roman" w:cs="Times New Roman"/>
+        </w:rPr>
+        <w:br/>
+        <w:t>implementation 'com.google.code.gson:gson:2.8.6'</w:t>
+      </w:r>
+    </w:p>
+    <w:p>
+      <w:pPr>
+        <w:ind w:left="0" w:firstLine="0"/>
+        <w:rPr>
+          <w:rFonts w:ascii="Times New Roman" w:hAnsi="Times New Roman" w:cs="Times New Roman"/>
+          <w:b/>
+          <w:bCs/>
+          <w:color w:val="002060"/>
+          <w:sz w:val="32"/>
+          <w:szCs w:val="32"/>
+        </w:rPr>
+      </w:pPr>
+      <w:r>
+        <w:rPr>
+          <w:rFonts w:ascii="Times New Roman" w:hAnsi="Times New Roman" w:cs="Times New Roman"/>
+          <w:b/>
+          <w:bCs/>
+          <w:color w:val="002060"/>
+          <w:sz w:val="32"/>
+          <w:szCs w:val="32"/>
+        </w:rPr>
+        <w:t>Compilate and Run:</w:t>
+      </w:r>
+    </w:p>
+    <w:p>
+      <w:pPr>
+        <w:ind w:left="0" w:firstLine="0"/>
+        <w:rPr>
+          <w:rFonts w:ascii="Times New Roman" w:hAnsi="Times New Roman" w:cs="Times New Roman"/>
+        </w:rPr>
+      </w:pPr>
+      <w:r>
+        <w:rPr>
+          <w:rFonts w:ascii="Times New Roman" w:hAnsi="Times New Roman" w:cs="Times New Roman"/>
+        </w:rPr>
+        <w:t xml:space="preserve"> </w:t>
+      </w:r>
+      <w:hyperlink r:id="rId5" w:history="1">
+        <w:r>
+          <w:rPr>
+            <w:rStyle w:val="Hyperlink"/>
+            <w:rFonts w:ascii="Times New Roman" w:hAnsi="Times New Roman" w:cs="Times New Roman"/>
+          </w:rPr>
+          <w:t>https://github.com/m999gs/COVID19.git</w:t>
+        </w:r>
+      </w:hyperlink>
+    </w:p>
+    <w:p>
+      <w:pPr>
+        <w:ind w:left="0" w:firstLine="0"/>
+        <w:rPr>
+          <w:rFonts w:ascii="Times New Roman" w:hAnsi="Times New Roman" w:cs="Times New Roman"/>
+        </w:rPr>
+      </w:pPr>
+      <w:r>
+        <w:rPr>
+          <w:rFonts w:ascii="Times New Roman" w:hAnsi="Times New Roman" w:cs="Times New Roman"/>
+        </w:rPr>
+        <w:t>You need to import the project in android studio. Run the application in any device or emulator directly.</w:t>
+      </w:r>
+    </w:p>
+    <w:p>
+      <w:pPr>
+        <w:ind w:left="0" w:firstLine="0"/>
         <w:rPr>
           <w:rFonts w:ascii="Times New Roman" w:hAnsi="Times New Roman" w:cs="Times New Roman"/>
           <w:sz w:val="28"/>
           <w:szCs w:val="28"/>
         </w:rPr>
       </w:pPr>
-      <w:r>
-        <w:rPr>
-          <w:rFonts w:ascii="Times New Roman" w:hAnsi="Times New Roman" w:cs="Times New Roman"/>
-          <w:sz w:val="28"/>
-          <w:szCs w:val="28"/>
-        </w:rPr>
-        <w:t>Name</w:t>
-      </w:r>
-      <w:r>
-        <w:rPr>
-          <w:rFonts w:ascii="Times New Roman" w:hAnsi="Times New Roman" w:cs="Times New Roman"/>
-          <w:sz w:val="28"/>
-          <w:szCs w:val="28"/>
-        </w:rPr>
-        <w:tab/>
-        <w:t>: Mohit Garg</w:t>
-      </w:r>
-    </w:p>
-    <w:p>
-      <w:pPr>
-        <w:ind w:left="0" w:firstLine="0"/>
-        <w:rPr>
-          <w:rFonts w:ascii="Times New Roman" w:hAnsi="Times New Roman" w:cs="Times New Roman"/>
-          <w:sz w:val="28"/>
-          <w:szCs w:val="28"/>
-        </w:rPr>
-      </w:pPr>
-      <w:r>
-        <w:rPr>
-          <w:rFonts w:ascii="Times New Roman" w:hAnsi="Times New Roman" w:cs="Times New Roman"/>
-          <w:sz w:val="28"/>
-          <w:szCs w:val="28"/>
-        </w:rPr>
-        <w:t>Level</w:t>
-      </w:r>
-      <w:r>
-        <w:rPr>
-          <w:rFonts w:ascii="Times New Roman" w:hAnsi="Times New Roman" w:cs="Times New Roman"/>
-          <w:sz w:val="28"/>
-          <w:szCs w:val="28"/>
-        </w:rPr>
-        <w:tab/>
-        <w:t>: Grad</w:t>
-      </w:r>
-    </w:p>
-    <w:p>
-      <w:pPr>
-        <w:ind w:left="0" w:firstLine="0"/>
-        <w:rPr>
-          <w:rFonts w:ascii="Times New Roman" w:hAnsi="Times New Roman" w:cs="Times New Roman"/>
-          <w:b/>
-          <w:bCs/>
-          <w:sz w:val="28"/>
-          <w:szCs w:val="28"/>
-        </w:rPr>
-      </w:pPr>
-      <w:r>
-        <w:rPr>
-          <w:rFonts w:ascii="Times New Roman" w:hAnsi="Times New Roman" w:cs="Times New Roman"/>
-          <w:b/>
-          <w:bCs/>
-          <w:sz w:val="28"/>
-          <w:szCs w:val="28"/>
-        </w:rPr>
-        <w:t>Program Description:</w:t>
-      </w:r>
-    </w:p>
-    <w:p>
-      <w:pPr>
-        <w:ind w:left="0" w:firstLine="0"/>
-        <w:rPr>
-          <w:rFonts w:ascii="Times New Roman" w:hAnsi="Times New Roman" w:cs="Times New Roman"/>
-          <w:sz w:val="28"/>
-          <w:szCs w:val="28"/>
-        </w:rPr>
-      </w:pPr>
-      <w:r>
-        <w:rPr>
-          <w:rFonts w:ascii="Times New Roman" w:hAnsi="Times New Roman" w:cs="Times New Roman"/>
-          <w:sz w:val="28"/>
-          <w:szCs w:val="28"/>
-        </w:rPr>
-        <w:t xml:space="preserve">I built an android application of Covid-19 Assignment 3. The application consists of a map, Mic button and list of all the countries at the homepage. User can ask the queries about the novel corona virus by tapping the mic button. The application </w:t>
-      </w:r>
-      <w:r>
-        <w:rPr>
-          <w:rFonts w:ascii="Times New Roman" w:hAnsi="Times New Roman" w:cs="Times New Roman"/>
-          <w:sz w:val="28"/>
-          <w:szCs w:val="28"/>
-        </w:rPr>
-        <w:t>responds back with the written text and voice message as a feedback</w:t>
-      </w:r>
-      <w:r>
-        <w:rPr>
-          <w:rFonts w:ascii="Times New Roman" w:hAnsi="Times New Roman" w:cs="Times New Roman"/>
-          <w:sz w:val="28"/>
-          <w:szCs w:val="28"/>
-        </w:rPr>
-        <w:t>.</w:t>
-      </w:r>
-      <w:r>
-        <w:rPr>
-          <w:rFonts w:ascii="Times New Roman" w:hAnsi="Times New Roman" w:cs="Times New Roman"/>
-          <w:sz w:val="28"/>
-          <w:szCs w:val="28"/>
-        </w:rPr>
-        <w:t xml:space="preserve"> User can also tap on the country list to see the number of cases of a country. If the data is not available on the server website, then also the application will handle the Query. </w:t>
-      </w:r>
-    </w:p>
-    <w:p>
-      <w:pPr>
-        <w:ind w:left="0" w:firstLine="0"/>
-        <w:rPr>
-          <w:rFonts w:ascii="Times New Roman" w:hAnsi="Times New Roman" w:cs="Times New Roman"/>
-          <w:sz w:val="28"/>
-          <w:szCs w:val="28"/>
-        </w:rPr>
-      </w:pPr>
-      <w:r>
-        <w:rPr>
-          <w:rFonts w:ascii="Times New Roman" w:hAnsi="Times New Roman" w:cs="Times New Roman"/>
-          <w:sz w:val="28"/>
-          <w:szCs w:val="28"/>
-        </w:rPr>
-        <w:t>User can ask about the status of corona virus in a country, state, city or county.</w:t>
-      </w:r>
     </w:p>
     <w:sectPr>
       <w:pgSz w:w="12240" w:h="15840"/>
@@ -151,6 +467,208 @@
 <file path=word/numbering.xml><?xml version="1.0" encoding="utf-8"?>
 <w:numbering xmlns:wpc="http://schemas.microsoft.com/office/word/2010/wordprocessingCanvas" xmlns:cx="http://schemas.microsoft.com/office/drawing/2014/chartex" xmlns:cx1="http://schemas.microsoft.com/office/drawing/2015/9/8/chartex" xmlns:cx2="http://schemas.microsoft.com/office/drawing/2015/10/21/chartex" xmlns:cx3="http://schemas.microsoft.com/office/drawing/2016/5/9/chartex" xmlns:cx4="http://schemas.microsoft.com/office/drawing/2016/5/10/chartex" xmlns:cx5="http://schemas.microsoft.com/office/drawing/2016/5/11/chartex" xmlns:cx6="http://schemas.microsoft.com/office/drawing/2016/5/12/chartex" xmlns:cx7="http://schemas.microsoft.com/office/drawing/2016/5/13/chartex" xmlns:cx8="http://schemas.microsoft.com/office/drawing/2016/5/14/chartex" xmlns:mc="http://schemas.openxmlformats.org/markup-compatibility/2006" xmlns:aink="http://schemas.microsoft.com/office/drawing/2016/ink" xmlns:am3d="http://schemas.microsoft.com/office/drawing/2017/model3d" xmlns:o="urn:schemas-microsoft-com:office:office" xmlns:r="http://schemas.openxmlformats.org/officeDocument/2006/relationships" xmlns:m="http://schemas.openxmlformats.org/officeDocument/2006/math" xmlns:v="urn:schemas-microsoft-com:vml" xmlns:wp14="http://schemas.microsoft.com/office/word/2010/wordprocessingDrawing" xmlns:wp="http://schemas.openxmlformats.org/drawingml/2006/wordprocessingDrawing" xmlns:w10="urn:schemas-microsoft-com:office:word" xmlns:w="http://schemas.openxmlformats.org/wordprocessingml/2006/main" xmlns:w14="http://schemas.microsoft.com/office/word/2010/wordml" xmlns:w15="http://schemas.microsoft.com/office/word/2012/wordml" xmlns:w16cex="http://schemas.microsoft.com/office/word/2018/wordml/cex" xmlns:w16cid="http://schemas.microsoft.com/office/word/2016/wordml/cid" xmlns:w16="http://schemas.microsoft.com/office/word/2018/wordml" xmlns:w16se="http://schemas.microsoft.com/office/word/2015/wordml/symex" xmlns:wpg="http://schemas.microsoft.com/office/word/2010/wordprocessingGroup" xmlns:wpi="http://schemas.microsoft.com/office/word/2010/wordprocessingInk" xmlns:wne="http://schemas.microsoft.com/office/word/2006/wordml" xmlns:wps="http://schemas.microsoft.com/office/word/2010/wordprocessingShape" mc:Ignorable="w14 w15 w16se w16cid w16 w16cex wp14">
   <w:abstractNum w:abstractNumId="0" w15:restartNumberingAfterBreak="0">
+    <w:nsid w:val="4EB948E2"/>
+    <w:multiLevelType w:val="hybridMultilevel"/>
+    <w:tmpl w:val="394ECDC2"/>
+    <w:lvl w:ilvl="0" w:tplc="0409000F">
+      <w:start w:val="1"/>
+      <w:numFmt w:val="decimal"/>
+      <w:lvlText w:val="%1."/>
+      <w:lvlJc w:val="left"/>
+      <w:pPr>
+        <w:ind w:left="720" w:hanging="360"/>
+      </w:pPr>
+      <w:rPr>
+        <w:rFonts w:hint="default"/>
+      </w:rPr>
+    </w:lvl>
+    <w:lvl w:ilvl="1" w:tplc="04090019" w:tentative="1">
+      <w:start w:val="1"/>
+      <w:numFmt w:val="lowerLetter"/>
+      <w:lvlText w:val="%2."/>
+      <w:lvlJc w:val="left"/>
+      <w:pPr>
+        <w:ind w:left="1440" w:hanging="360"/>
+      </w:pPr>
+    </w:lvl>
+    <w:lvl w:ilvl="2" w:tplc="0409001B" w:tentative="1">
+      <w:start w:val="1"/>
+      <w:numFmt w:val="lowerRoman"/>
+      <w:lvlText w:val="%3."/>
+      <w:lvlJc w:val="right"/>
+      <w:pPr>
+        <w:ind w:left="2160" w:hanging="180"/>
+      </w:pPr>
+    </w:lvl>
+    <w:lvl w:ilvl="3" w:tplc="0409000F" w:tentative="1">
+      <w:start w:val="1"/>
+      <w:numFmt w:val="decimal"/>
+      <w:lvlText w:val="%4."/>
+      <w:lvlJc w:val="left"/>
+      <w:pPr>
+        <w:ind w:left="2880" w:hanging="360"/>
+      </w:pPr>
+    </w:lvl>
+    <w:lvl w:ilvl="4" w:tplc="04090019" w:tentative="1">
+      <w:start w:val="1"/>
+      <w:numFmt w:val="lowerLetter"/>
+      <w:lvlText w:val="%5."/>
+      <w:lvlJc w:val="left"/>
+      <w:pPr>
+        <w:ind w:left="3600" w:hanging="360"/>
+      </w:pPr>
+    </w:lvl>
+    <w:lvl w:ilvl="5" w:tplc="0409001B" w:tentative="1">
+      <w:start w:val="1"/>
+      <w:numFmt w:val="lowerRoman"/>
+      <w:lvlText w:val="%6."/>
+      <w:lvlJc w:val="right"/>
+      <w:pPr>
+        <w:ind w:left="4320" w:hanging="180"/>
+      </w:pPr>
+    </w:lvl>
+    <w:lvl w:ilvl="6" w:tplc="0409000F" w:tentative="1">
+      <w:start w:val="1"/>
+      <w:numFmt w:val="decimal"/>
+      <w:lvlText w:val="%7."/>
+      <w:lvlJc w:val="left"/>
+      <w:pPr>
+        <w:ind w:left="5040" w:hanging="360"/>
+      </w:pPr>
+    </w:lvl>
+    <w:lvl w:ilvl="7" w:tplc="04090019" w:tentative="1">
+      <w:start w:val="1"/>
+      <w:numFmt w:val="lowerLetter"/>
+      <w:lvlText w:val="%8."/>
+      <w:lvlJc w:val="left"/>
+      <w:pPr>
+        <w:ind w:left="5760" w:hanging="360"/>
+      </w:pPr>
+    </w:lvl>
+    <w:lvl w:ilvl="8" w:tplc="0409001B" w:tentative="1">
+      <w:start w:val="1"/>
+      <w:numFmt w:val="lowerRoman"/>
+      <w:lvlText w:val="%9."/>
+      <w:lvlJc w:val="right"/>
+      <w:pPr>
+        <w:ind w:left="6480" w:hanging="180"/>
+      </w:pPr>
+    </w:lvl>
+  </w:abstractNum>
+  <w:abstractNum w:abstractNumId="1" w15:restartNumberingAfterBreak="0">
+    <w:nsid w:val="50F21FD4"/>
+    <w:multiLevelType w:val="hybridMultilevel"/>
+    <w:tmpl w:val="A44C7798"/>
+    <w:lvl w:ilvl="0" w:tplc="04090001">
+      <w:start w:val="1"/>
+      <w:numFmt w:val="bullet"/>
+      <w:lvlText w:val=""/>
+      <w:lvlJc w:val="left"/>
+      <w:pPr>
+        <w:ind w:left="720" w:hanging="360"/>
+      </w:pPr>
+      <w:rPr>
+        <w:rFonts w:ascii="Symbol" w:hAnsi="Symbol" w:hint="default"/>
+      </w:rPr>
+    </w:lvl>
+    <w:lvl w:ilvl="1" w:tplc="04090003" w:tentative="1">
+      <w:start w:val="1"/>
+      <w:numFmt w:val="bullet"/>
+      <w:lvlText w:val="o"/>
+      <w:lvlJc w:val="left"/>
+      <w:pPr>
+        <w:ind w:left="1440" w:hanging="360"/>
+      </w:pPr>
+      <w:rPr>
+        <w:rFonts w:ascii="Courier New" w:hAnsi="Courier New" w:hint="default"/>
+      </w:rPr>
+    </w:lvl>
+    <w:lvl w:ilvl="2" w:tplc="04090005" w:tentative="1">
+      <w:start w:val="1"/>
+      <w:numFmt w:val="bullet"/>
+      <w:lvlText w:val=""/>
+      <w:lvlJc w:val="left"/>
+      <w:pPr>
+        <w:ind w:left="2160" w:hanging="360"/>
+      </w:pPr>
+      <w:rPr>
+        <w:rFonts w:ascii="Wingdings" w:hAnsi="Wingdings" w:hint="default"/>
+      </w:rPr>
+    </w:lvl>
+    <w:lvl w:ilvl="3" w:tplc="04090001" w:tentative="1">
+      <w:start w:val="1"/>
+      <w:numFmt w:val="bullet"/>
+      <w:lvlText w:val=""/>
+      <w:lvlJc w:val="left"/>
+      <w:pPr>
+        <w:ind w:left="2880" w:hanging="360"/>
+      </w:pPr>
+      <w:rPr>
+        <w:rFonts w:ascii="Symbol" w:hAnsi="Symbol" w:hint="default"/>
+      </w:rPr>
+    </w:lvl>
+    <w:lvl w:ilvl="4" w:tplc="04090003" w:tentative="1">
+      <w:start w:val="1"/>
+      <w:numFmt w:val="bullet"/>
+      <w:lvlText w:val="o"/>
+      <w:lvlJc w:val="left"/>
+      <w:pPr>
+        <w:ind w:left="3600" w:hanging="360"/>
+      </w:pPr>
+      <w:rPr>
+        <w:rFonts w:ascii="Courier New" w:hAnsi="Courier New" w:hint="default"/>
+      </w:rPr>
+    </w:lvl>
+    <w:lvl w:ilvl="5" w:tplc="04090005" w:tentative="1">
+      <w:start w:val="1"/>
+      <w:numFmt w:val="bullet"/>
+      <w:lvlText w:val=""/>
+      <w:lvlJc w:val="left"/>
+      <w:pPr>
+        <w:ind w:left="4320" w:hanging="360"/>
+      </w:pPr>
+      <w:rPr>
+        <w:rFonts w:ascii="Wingdings" w:hAnsi="Wingdings" w:hint="default"/>
+      </w:rPr>
+    </w:lvl>
+    <w:lvl w:ilvl="6" w:tplc="04090001" w:tentative="1">
+      <w:start w:val="1"/>
+      <w:numFmt w:val="bullet"/>
+      <w:lvlText w:val=""/>
+      <w:lvlJc w:val="left"/>
+      <w:pPr>
+        <w:ind w:left="5040" w:hanging="360"/>
+      </w:pPr>
+      <w:rPr>
+        <w:rFonts w:ascii="Symbol" w:hAnsi="Symbol" w:hint="default"/>
+      </w:rPr>
+    </w:lvl>
+    <w:lvl w:ilvl="7" w:tplc="04090003" w:tentative="1">
+      <w:start w:val="1"/>
+      <w:numFmt w:val="bullet"/>
+      <w:lvlText w:val="o"/>
+      <w:lvlJc w:val="left"/>
+      <w:pPr>
+        <w:ind w:left="5760" w:hanging="360"/>
+      </w:pPr>
+      <w:rPr>
+        <w:rFonts w:ascii="Courier New" w:hAnsi="Courier New" w:hint="default"/>
+      </w:rPr>
+    </w:lvl>
+    <w:lvl w:ilvl="8" w:tplc="04090005" w:tentative="1">
+      <w:start w:val="1"/>
+      <w:numFmt w:val="bullet"/>
+      <w:lvlText w:val=""/>
+      <w:lvlJc w:val="left"/>
+      <w:pPr>
+        <w:ind w:left="6480" w:hanging="360"/>
+      </w:pPr>
+      <w:rPr>
+        <w:rFonts w:ascii="Wingdings" w:hAnsi="Wingdings" w:hint="default"/>
+      </w:rPr>
+    </w:lvl>
+  </w:abstractNum>
+  <w:abstractNum w:abstractNumId="2" w15:restartNumberingAfterBreak="0">
     <w:nsid w:val="63963C4B"/>
     <w:multiLevelType w:val="hybridMultilevel"/>
     <w:tmpl w:val="74566876"/>
@@ -264,7 +782,13 @@
     </w:lvl>
   </w:abstractNum>
   <w:num w:numId="1">
+    <w:abstractNumId w:val="2"/>
+  </w:num>
+  <w:num w:numId="2">
     <w:abstractNumId w:val="0"/>
+  </w:num>
+  <w:num w:numId="3">
+    <w:abstractNumId w:val="1"/>
   </w:num>
 </w:numbering>
 </file>
@@ -672,7 +1196,6 @@
   <w:style w:type="character" w:default="1" w:styleId="DefaultParagraphFont">
     <w:name w:val="Default Paragraph Font"/>
     <w:uiPriority w:val="1"/>
-    <w:semiHidden/>
     <w:unhideWhenUsed/>
   </w:style>
   <w:style w:type="table" w:default="1" w:styleId="TableNormal">
@@ -706,6 +1229,29 @@
       <w:ind w:left="720"/>
       <w:contextualSpacing/>
     </w:pPr>
+  </w:style>
+  <w:style w:type="character" w:styleId="Hyperlink">
+    <w:name w:val="Hyperlink"/>
+    <w:basedOn w:val="DefaultParagraphFont"/>
+    <w:uiPriority w:val="99"/>
+    <w:unhideWhenUsed/>
+    <w:rsid w:val="0064506C"/>
+    <w:rPr>
+      <w:color w:val="0563C1" w:themeColor="hyperlink"/>
+      <w:u w:val="single"/>
+    </w:rPr>
+  </w:style>
+  <w:style w:type="character" w:styleId="UnresolvedMention">
+    <w:name w:val="Unresolved Mention"/>
+    <w:basedOn w:val="DefaultParagraphFont"/>
+    <w:uiPriority w:val="99"/>
+    <w:semiHidden/>
+    <w:unhideWhenUsed/>
+    <w:rsid w:val="0064506C"/>
+    <w:rPr>
+      <w:color w:val="605E5C"/>
+      <w:shd w:val="clear" w:color="auto" w:fill="E1DFDD"/>
+    </w:rPr>
   </w:style>
 </w:styles>
 </file>

</xml_diff>